<commit_message>
general: updated repo to the lastest version
</commit_message>
<xml_diff>
--- a/Programming/Lab8/Lab7.docx
+++ b/Programming/Lab8/Lab7.docx
@@ -123,7 +123,7 @@
           <w:rFonts w:ascii="Times New Roman" w:hAnsi="Times New Roman" w:cs="Times New Roman"/>
           <w:sz w:val="72"/>
         </w:rPr>
-        <w:t>7</w:t>
+        <w:t>8</w:t>
       </w:r>
       <w:r>
         <w:rPr>
@@ -244,7 +244,7 @@
           <w:rFonts w:ascii="Times New Roman" w:hAnsi="Times New Roman" w:cs="Times New Roman"/>
           <w:sz w:val="36"/>
         </w:rPr>
-        <w:t>76</w:t>
+        <w:t>29</w:t>
       </w:r>
     </w:p>
     <w:p>
@@ -330,497 +330,667 @@
     </w:p>
     <w:p>
       <w:pPr>
-        <w:spacing w:after="150" w:line="240" w:lineRule="auto"/>
-        <w:rPr>
-          <w:rFonts w:ascii="Times New Roman" w:eastAsia="Times New Roman" w:hAnsi="Times New Roman" w:cs="Times New Roman"/>
-          <w:color w:val="333333"/>
-          <w:sz w:val="24"/>
-          <w:szCs w:val="24"/>
-          <w:lang w:eastAsia="ru-RU"/>
-        </w:rPr>
-      </w:pPr>
-      <w:r>
-        <w:rPr>
-          <w:rFonts w:ascii="Times New Roman" w:eastAsia="Times New Roman" w:hAnsi="Times New Roman" w:cs="Times New Roman"/>
-          <w:color w:val="333333"/>
-          <w:sz w:val="24"/>
-          <w:szCs w:val="24"/>
-          <w:lang w:eastAsia="ru-RU"/>
+        <w:pStyle w:val="a3"/>
+        <w:spacing w:before="0" w:beforeAutospacing="0" w:after="150" w:afterAutospacing="0"/>
+        <w:rPr>
+          <w:rFonts w:ascii="Helvetica" w:hAnsi="Helvetica" w:cs="Helvetica"/>
+          <w:color w:val="333333"/>
+          <w:sz w:val="21"/>
+          <w:szCs w:val="21"/>
+        </w:rPr>
+      </w:pPr>
+      <w:r>
+        <w:rPr>
+          <w:rFonts w:ascii="Helvetica" w:hAnsi="Helvetica" w:cs="Helvetica"/>
+          <w:color w:val="333333"/>
+          <w:sz w:val="21"/>
+          <w:szCs w:val="21"/>
         </w:rPr>
         <w:t>Доработать программу из </w:t>
       </w:r>
-      <w:hyperlink r:id="rId9" w:anchor="lab6" w:history="1">
+      <w:hyperlink r:id="rId9" w:anchor="lab7" w:history="1">
         <w:r>
           <w:rPr>
             <w:rStyle w:val="a7"/>
-            <w:rFonts w:ascii="Times New Roman" w:eastAsia="Times New Roman" w:hAnsi="Times New Roman" w:cs="Times New Roman"/>
-            <w:sz w:val="24"/>
-            <w:szCs w:val="24"/>
-            <w:lang w:eastAsia="ru-RU"/>
+            <w:rFonts w:ascii="Helvetica" w:hAnsi="Helvetica" w:cs="Helvetica"/>
+            <w:color w:val="337AB7"/>
+            <w:sz w:val="21"/>
+            <w:szCs w:val="21"/>
+            <w:u w:val="none"/>
           </w:rPr>
-          <w:t>лабораторной работы №6</w:t>
+          <w:t>лабораторной работы №7</w:t>
         </w:r>
       </w:hyperlink>
       <w:r>
         <w:rPr>
-          <w:rFonts w:ascii="Times New Roman" w:eastAsia="Times New Roman" w:hAnsi="Times New Roman" w:cs="Times New Roman"/>
-          <w:color w:val="333333"/>
-          <w:sz w:val="24"/>
-          <w:szCs w:val="24"/>
-          <w:lang w:eastAsia="ru-RU"/>
+          <w:rFonts w:ascii="Helvetica" w:hAnsi="Helvetica" w:cs="Helvetica"/>
+          <w:color w:val="333333"/>
+          <w:sz w:val="21"/>
+          <w:szCs w:val="21"/>
         </w:rPr>
         <w:t> следующим образом:</w:t>
       </w:r>
     </w:p>
     <w:p>
       <w:pPr>
+        <w:pStyle w:val="a3"/>
+        <w:spacing w:before="0" w:beforeAutospacing="0" w:after="150" w:afterAutospacing="0"/>
+        <w:rPr>
+          <w:rFonts w:ascii="Helvetica" w:hAnsi="Helvetica" w:cs="Helvetica"/>
+          <w:color w:val="333333"/>
+          <w:sz w:val="21"/>
+          <w:szCs w:val="21"/>
+        </w:rPr>
+      </w:pPr>
+      <w:r>
+        <w:rPr>
+          <w:rFonts w:ascii="Helvetica" w:hAnsi="Helvetica" w:cs="Helvetica"/>
+          <w:color w:val="333333"/>
+          <w:sz w:val="21"/>
+          <w:szCs w:val="21"/>
+        </w:rPr>
+        <w:t>Заменить консольный клиент на клиент с графическим интерфейсом пользователя(GUI). </w:t>
+      </w:r>
+      <w:r>
+        <w:rPr>
+          <w:rFonts w:ascii="Helvetica" w:hAnsi="Helvetica" w:cs="Helvetica"/>
+          <w:color w:val="333333"/>
+          <w:sz w:val="21"/>
+          <w:szCs w:val="21"/>
+        </w:rPr>
+        <w:br/>
+        <w:t>В функционал клиента должно входить:</w:t>
+      </w:r>
+    </w:p>
+    <w:p>
+      <w:pPr>
         <w:numPr>
           <w:ilvl w:val="0"/>
-          <w:numId w:val="17"/>
+          <w:numId w:val="19"/>
         </w:numPr>
-        <w:spacing w:after="150" w:line="240" w:lineRule="auto"/>
-        <w:rPr>
-          <w:rFonts w:ascii="Times New Roman" w:eastAsia="Times New Roman" w:hAnsi="Times New Roman" w:cs="Times New Roman"/>
-          <w:color w:val="333333"/>
-          <w:sz w:val="24"/>
-          <w:szCs w:val="24"/>
-          <w:lang w:eastAsia="ru-RU"/>
-        </w:rPr>
-      </w:pPr>
-      <w:r>
-        <w:rPr>
-          <w:rFonts w:ascii="Times New Roman" w:eastAsia="Times New Roman" w:hAnsi="Times New Roman" w:cs="Times New Roman"/>
-          <w:color w:val="333333"/>
-          <w:sz w:val="24"/>
-          <w:szCs w:val="24"/>
-          <w:lang w:eastAsia="ru-RU"/>
-        </w:rPr>
-        <w:t>Организовать хранение коллекции в реляционной СУБД (</w:t>
-      </w:r>
-      <w:proofErr w:type="spellStart"/>
-      <w:r>
-        <w:rPr>
-          <w:rFonts w:ascii="Times New Roman" w:eastAsia="Times New Roman" w:hAnsi="Times New Roman" w:cs="Times New Roman"/>
-          <w:color w:val="333333"/>
-          <w:sz w:val="24"/>
-          <w:szCs w:val="24"/>
-          <w:lang w:eastAsia="ru-RU"/>
-        </w:rPr>
-        <w:t>PostgresQL</w:t>
-      </w:r>
-      <w:proofErr w:type="spellEnd"/>
-      <w:r>
-        <w:rPr>
-          <w:rFonts w:ascii="Times New Roman" w:eastAsia="Times New Roman" w:hAnsi="Times New Roman" w:cs="Times New Roman"/>
-          <w:color w:val="333333"/>
-          <w:sz w:val="24"/>
-          <w:szCs w:val="24"/>
-          <w:lang w:eastAsia="ru-RU"/>
-        </w:rPr>
-        <w:t>). Убрать хранение коллекции в файле.</w:t>
+        <w:spacing w:before="100" w:beforeAutospacing="1" w:after="100" w:afterAutospacing="1" w:line="240" w:lineRule="auto"/>
+        <w:rPr>
+          <w:rFonts w:ascii="Helvetica" w:hAnsi="Helvetica" w:cs="Helvetica"/>
+          <w:color w:val="333333"/>
+          <w:sz w:val="21"/>
+          <w:szCs w:val="21"/>
+        </w:rPr>
+      </w:pPr>
+      <w:r>
+        <w:rPr>
+          <w:rFonts w:ascii="Helvetica" w:hAnsi="Helvetica" w:cs="Helvetica"/>
+          <w:color w:val="333333"/>
+          <w:sz w:val="21"/>
+          <w:szCs w:val="21"/>
+        </w:rPr>
+        <w:t>Окно с авторизацией/регистрацией.</w:t>
       </w:r>
     </w:p>
     <w:p>
       <w:pPr>
         <w:numPr>
           <w:ilvl w:val="0"/>
-          <w:numId w:val="17"/>
+          <w:numId w:val="19"/>
         </w:numPr>
-        <w:spacing w:after="150" w:line="240" w:lineRule="auto"/>
-        <w:rPr>
-          <w:rFonts w:ascii="Times New Roman" w:eastAsia="Times New Roman" w:hAnsi="Times New Roman" w:cs="Times New Roman"/>
-          <w:color w:val="333333"/>
-          <w:sz w:val="24"/>
-          <w:szCs w:val="24"/>
-          <w:lang w:eastAsia="ru-RU"/>
-        </w:rPr>
-      </w:pPr>
-      <w:r>
-        <w:rPr>
-          <w:rFonts w:ascii="Times New Roman" w:eastAsia="Times New Roman" w:hAnsi="Times New Roman" w:cs="Times New Roman"/>
-          <w:color w:val="333333"/>
-          <w:sz w:val="24"/>
-          <w:szCs w:val="24"/>
-          <w:lang w:eastAsia="ru-RU"/>
-        </w:rPr>
-        <w:t xml:space="preserve">Для генерации поля </w:t>
-      </w:r>
-      <w:proofErr w:type="spellStart"/>
-      <w:r>
-        <w:rPr>
-          <w:rFonts w:ascii="Times New Roman" w:eastAsia="Times New Roman" w:hAnsi="Times New Roman" w:cs="Times New Roman"/>
-          <w:color w:val="333333"/>
-          <w:sz w:val="24"/>
-          <w:szCs w:val="24"/>
-          <w:lang w:eastAsia="ru-RU"/>
-        </w:rPr>
-        <w:t>id</w:t>
-      </w:r>
-      <w:proofErr w:type="spellEnd"/>
-      <w:r>
-        <w:rPr>
-          <w:rFonts w:ascii="Times New Roman" w:eastAsia="Times New Roman" w:hAnsi="Times New Roman" w:cs="Times New Roman"/>
-          <w:color w:val="333333"/>
-          <w:sz w:val="24"/>
-          <w:szCs w:val="24"/>
-          <w:lang w:eastAsia="ru-RU"/>
-        </w:rPr>
-        <w:t xml:space="preserve"> использовать средства базы данных (</w:t>
-      </w:r>
-      <w:proofErr w:type="spellStart"/>
-      <w:r>
-        <w:rPr>
-          <w:rFonts w:ascii="Times New Roman" w:eastAsia="Times New Roman" w:hAnsi="Times New Roman" w:cs="Times New Roman"/>
-          <w:color w:val="333333"/>
-          <w:sz w:val="24"/>
-          <w:szCs w:val="24"/>
-          <w:lang w:eastAsia="ru-RU"/>
-        </w:rPr>
-        <w:t>sequence</w:t>
-      </w:r>
-      <w:proofErr w:type="spellEnd"/>
-      <w:r>
-        <w:rPr>
-          <w:rFonts w:ascii="Times New Roman" w:eastAsia="Times New Roman" w:hAnsi="Times New Roman" w:cs="Times New Roman"/>
-          <w:color w:val="333333"/>
-          <w:sz w:val="24"/>
-          <w:szCs w:val="24"/>
-          <w:lang w:eastAsia="ru-RU"/>
-        </w:rPr>
-        <w:t>).</w:t>
+        <w:spacing w:before="100" w:beforeAutospacing="1" w:after="100" w:afterAutospacing="1" w:line="240" w:lineRule="auto"/>
+        <w:rPr>
+          <w:rFonts w:ascii="Helvetica" w:hAnsi="Helvetica" w:cs="Helvetica"/>
+          <w:color w:val="333333"/>
+          <w:sz w:val="21"/>
+          <w:szCs w:val="21"/>
+        </w:rPr>
+      </w:pPr>
+      <w:r>
+        <w:rPr>
+          <w:rFonts w:ascii="Helvetica" w:hAnsi="Helvetica" w:cs="Helvetica"/>
+          <w:color w:val="333333"/>
+          <w:sz w:val="21"/>
+          <w:szCs w:val="21"/>
+        </w:rPr>
+        <w:t>Отображение текущего пользователя.</w:t>
       </w:r>
     </w:p>
     <w:p>
       <w:pPr>
         <w:numPr>
           <w:ilvl w:val="0"/>
-          <w:numId w:val="17"/>
+          <w:numId w:val="19"/>
         </w:numPr>
-        <w:spacing w:after="150" w:line="240" w:lineRule="auto"/>
-        <w:rPr>
-          <w:rFonts w:ascii="Times New Roman" w:eastAsia="Times New Roman" w:hAnsi="Times New Roman" w:cs="Times New Roman"/>
-          <w:color w:val="333333"/>
-          <w:sz w:val="24"/>
-          <w:szCs w:val="24"/>
-          <w:lang w:eastAsia="ru-RU"/>
-        </w:rPr>
-      </w:pPr>
-      <w:r>
-        <w:rPr>
-          <w:rFonts w:ascii="Times New Roman" w:eastAsia="Times New Roman" w:hAnsi="Times New Roman" w:cs="Times New Roman"/>
-          <w:color w:val="333333"/>
-          <w:sz w:val="24"/>
-          <w:szCs w:val="24"/>
-          <w:lang w:eastAsia="ru-RU"/>
-        </w:rPr>
-        <w:t>Обновлять состояние коллекции в памяти только при успешном добавлении объекта в БД</w:t>
+        <w:spacing w:before="100" w:beforeAutospacing="1" w:after="100" w:afterAutospacing="1" w:line="240" w:lineRule="auto"/>
+        <w:rPr>
+          <w:rFonts w:ascii="Helvetica" w:hAnsi="Helvetica" w:cs="Helvetica"/>
+          <w:color w:val="333333"/>
+          <w:sz w:val="21"/>
+          <w:szCs w:val="21"/>
+        </w:rPr>
+      </w:pPr>
+      <w:r>
+        <w:rPr>
+          <w:rFonts w:ascii="Helvetica" w:hAnsi="Helvetica" w:cs="Helvetica"/>
+          <w:color w:val="333333"/>
+          <w:sz w:val="21"/>
+          <w:szCs w:val="21"/>
+        </w:rPr>
+        <w:t>Таблица, отображающая все объекты из коллекции</w:t>
       </w:r>
     </w:p>
     <w:p>
       <w:pPr>
         <w:numPr>
-          <w:ilvl w:val="0"/>
-          <w:numId w:val="17"/>
+          <w:ilvl w:val="1"/>
+          <w:numId w:val="19"/>
         </w:numPr>
-        <w:spacing w:after="150" w:line="240" w:lineRule="auto"/>
-        <w:rPr>
-          <w:rFonts w:ascii="Times New Roman" w:eastAsia="Times New Roman" w:hAnsi="Times New Roman" w:cs="Times New Roman"/>
-          <w:color w:val="333333"/>
-          <w:sz w:val="24"/>
-          <w:szCs w:val="24"/>
-          <w:lang w:eastAsia="ru-RU"/>
-        </w:rPr>
-      </w:pPr>
-      <w:r>
-        <w:rPr>
-          <w:rFonts w:ascii="Times New Roman" w:eastAsia="Times New Roman" w:hAnsi="Times New Roman" w:cs="Times New Roman"/>
-          <w:color w:val="333333"/>
-          <w:sz w:val="24"/>
-          <w:szCs w:val="24"/>
-          <w:lang w:eastAsia="ru-RU"/>
-        </w:rPr>
-        <w:t>Все команды получения данных должны работать с коллекцией в памяти, а не в БД</w:t>
+        <w:spacing w:before="100" w:beforeAutospacing="1" w:after="100" w:afterAutospacing="1" w:line="240" w:lineRule="auto"/>
+        <w:rPr>
+          <w:rFonts w:ascii="Helvetica" w:hAnsi="Helvetica" w:cs="Helvetica"/>
+          <w:color w:val="333333"/>
+          <w:sz w:val="21"/>
+          <w:szCs w:val="21"/>
+        </w:rPr>
+      </w:pPr>
+      <w:r>
+        <w:rPr>
+          <w:rFonts w:ascii="Helvetica" w:hAnsi="Helvetica" w:cs="Helvetica"/>
+          <w:color w:val="333333"/>
+          <w:sz w:val="21"/>
+          <w:szCs w:val="21"/>
+        </w:rPr>
+        <w:t>Каждое поле объекта - отдельная колонка таблицы.</w:t>
       </w:r>
     </w:p>
     <w:p>
       <w:pPr>
         <w:numPr>
-          <w:ilvl w:val="0"/>
-          <w:numId w:val="17"/>
+          <w:ilvl w:val="1"/>
+          <w:numId w:val="19"/>
         </w:numPr>
-        <w:spacing w:after="150" w:line="240" w:lineRule="auto"/>
-        <w:rPr>
-          <w:rFonts w:ascii="Times New Roman" w:eastAsia="Times New Roman" w:hAnsi="Times New Roman" w:cs="Times New Roman"/>
-          <w:color w:val="333333"/>
-          <w:sz w:val="24"/>
-          <w:szCs w:val="24"/>
-          <w:lang w:eastAsia="ru-RU"/>
-        </w:rPr>
-      </w:pPr>
-      <w:r>
-        <w:rPr>
-          <w:rFonts w:ascii="Times New Roman" w:eastAsia="Times New Roman" w:hAnsi="Times New Roman" w:cs="Times New Roman"/>
-          <w:color w:val="333333"/>
-          <w:sz w:val="24"/>
-          <w:szCs w:val="24"/>
-          <w:lang w:eastAsia="ru-RU"/>
-        </w:rPr>
-        <w:t>Организовать возможность регистрации и авторизации пользователей. У пользователя есть возможность указать пароль.</w:t>
+        <w:spacing w:before="100" w:beforeAutospacing="1" w:after="100" w:afterAutospacing="1" w:line="240" w:lineRule="auto"/>
+        <w:rPr>
+          <w:rFonts w:ascii="Helvetica" w:hAnsi="Helvetica" w:cs="Helvetica"/>
+          <w:color w:val="333333"/>
+          <w:sz w:val="21"/>
+          <w:szCs w:val="21"/>
+        </w:rPr>
+      </w:pPr>
+      <w:r>
+        <w:rPr>
+          <w:rFonts w:ascii="Helvetica" w:hAnsi="Helvetica" w:cs="Helvetica"/>
+          <w:color w:val="333333"/>
+          <w:sz w:val="21"/>
+          <w:szCs w:val="21"/>
+        </w:rPr>
+        <w:t xml:space="preserve">Строки таблицы можно фильтровать/сортировать по значениям любой из колонок. Сортировку и фильтрацию значений столбцов реализовать с помощью </w:t>
+      </w:r>
+      <w:proofErr w:type="spellStart"/>
+      <w:r>
+        <w:rPr>
+          <w:rFonts w:ascii="Helvetica" w:hAnsi="Helvetica" w:cs="Helvetica"/>
+          <w:color w:val="333333"/>
+          <w:sz w:val="21"/>
+          <w:szCs w:val="21"/>
+        </w:rPr>
+        <w:t>Streams</w:t>
+      </w:r>
+      <w:proofErr w:type="spellEnd"/>
+      <w:r>
+        <w:rPr>
+          <w:rFonts w:ascii="Helvetica" w:hAnsi="Helvetica" w:cs="Helvetica"/>
+          <w:color w:val="333333"/>
+          <w:sz w:val="21"/>
+          <w:szCs w:val="21"/>
+        </w:rPr>
+        <w:t xml:space="preserve"> API.</w:t>
       </w:r>
     </w:p>
     <w:p>
       <w:pPr>
         <w:numPr>
           <w:ilvl w:val="0"/>
-          <w:numId w:val="17"/>
+          <w:numId w:val="19"/>
         </w:numPr>
-        <w:spacing w:after="150" w:line="240" w:lineRule="auto"/>
-        <w:rPr>
-          <w:rFonts w:ascii="Times New Roman" w:eastAsia="Times New Roman" w:hAnsi="Times New Roman" w:cs="Times New Roman"/>
-          <w:color w:val="333333"/>
-          <w:sz w:val="24"/>
-          <w:szCs w:val="24"/>
-          <w:lang w:eastAsia="ru-RU"/>
-        </w:rPr>
-      </w:pPr>
-      <w:r>
-        <w:rPr>
-          <w:rFonts w:ascii="Times New Roman" w:eastAsia="Times New Roman" w:hAnsi="Times New Roman" w:cs="Times New Roman"/>
-          <w:color w:val="333333"/>
-          <w:sz w:val="24"/>
-          <w:szCs w:val="24"/>
-          <w:lang w:eastAsia="ru-RU"/>
-        </w:rPr>
-        <w:t xml:space="preserve">Пароли при хранении </w:t>
-      </w:r>
-      <w:proofErr w:type="spellStart"/>
-      <w:r>
-        <w:rPr>
-          <w:rFonts w:ascii="Times New Roman" w:eastAsia="Times New Roman" w:hAnsi="Times New Roman" w:cs="Times New Roman"/>
-          <w:color w:val="333333"/>
-          <w:sz w:val="24"/>
-          <w:szCs w:val="24"/>
-          <w:lang w:eastAsia="ru-RU"/>
-        </w:rPr>
-        <w:t>хэшировать</w:t>
-      </w:r>
-      <w:proofErr w:type="spellEnd"/>
-      <w:r>
-        <w:rPr>
-          <w:rFonts w:ascii="Times New Roman" w:eastAsia="Times New Roman" w:hAnsi="Times New Roman" w:cs="Times New Roman"/>
-          <w:color w:val="333333"/>
-          <w:sz w:val="24"/>
-          <w:szCs w:val="24"/>
-          <w:lang w:eastAsia="ru-RU"/>
-        </w:rPr>
-        <w:t xml:space="preserve"> алгоритмом SHA-224</w:t>
+        <w:spacing w:before="100" w:beforeAutospacing="1" w:after="100" w:afterAutospacing="1" w:line="240" w:lineRule="auto"/>
+        <w:rPr>
+          <w:rFonts w:ascii="Helvetica" w:hAnsi="Helvetica" w:cs="Helvetica"/>
+          <w:color w:val="333333"/>
+          <w:sz w:val="21"/>
+          <w:szCs w:val="21"/>
+        </w:rPr>
+      </w:pPr>
+      <w:r>
+        <w:rPr>
+          <w:rFonts w:ascii="Helvetica" w:hAnsi="Helvetica" w:cs="Helvetica"/>
+          <w:color w:val="333333"/>
+          <w:sz w:val="21"/>
+          <w:szCs w:val="21"/>
+        </w:rPr>
+        <w:t>Поддержка всех команд из предыдущих лабораторных работ.</w:t>
       </w:r>
     </w:p>
     <w:p>
       <w:pPr>
         <w:numPr>
           <w:ilvl w:val="0"/>
-          <w:numId w:val="17"/>
+          <w:numId w:val="19"/>
         </w:numPr>
-        <w:spacing w:after="150" w:line="240" w:lineRule="auto"/>
-        <w:rPr>
-          <w:rFonts w:ascii="Times New Roman" w:eastAsia="Times New Roman" w:hAnsi="Times New Roman" w:cs="Times New Roman"/>
-          <w:color w:val="333333"/>
-          <w:sz w:val="24"/>
-          <w:szCs w:val="24"/>
-          <w:lang w:eastAsia="ru-RU"/>
-        </w:rPr>
-      </w:pPr>
-      <w:r>
-        <w:rPr>
-          <w:rFonts w:ascii="Times New Roman" w:eastAsia="Times New Roman" w:hAnsi="Times New Roman" w:cs="Times New Roman"/>
-          <w:color w:val="333333"/>
-          <w:sz w:val="24"/>
-          <w:szCs w:val="24"/>
-          <w:lang w:eastAsia="ru-RU"/>
-        </w:rPr>
-        <w:t>Запретить выполнение команд не авторизованным пользователям.</w:t>
+        <w:spacing w:before="100" w:beforeAutospacing="1" w:after="100" w:afterAutospacing="1" w:line="240" w:lineRule="auto"/>
+        <w:rPr>
+          <w:rFonts w:ascii="Helvetica" w:hAnsi="Helvetica" w:cs="Helvetica"/>
+          <w:color w:val="333333"/>
+          <w:sz w:val="21"/>
+          <w:szCs w:val="21"/>
+        </w:rPr>
+      </w:pPr>
+      <w:r>
+        <w:rPr>
+          <w:rFonts w:ascii="Helvetica" w:hAnsi="Helvetica" w:cs="Helvetica"/>
+          <w:color w:val="333333"/>
+          <w:sz w:val="21"/>
+          <w:szCs w:val="21"/>
+        </w:rPr>
+        <w:t>Область, визуализирующую объекты коллекции</w:t>
       </w:r>
     </w:p>
     <w:p>
       <w:pPr>
         <w:numPr>
-          <w:ilvl w:val="0"/>
-          <w:numId w:val="17"/>
+          <w:ilvl w:val="1"/>
+          <w:numId w:val="19"/>
         </w:numPr>
-        <w:spacing w:after="150" w:line="240" w:lineRule="auto"/>
-        <w:rPr>
-          <w:rFonts w:ascii="Times New Roman" w:eastAsia="Times New Roman" w:hAnsi="Times New Roman" w:cs="Times New Roman"/>
-          <w:color w:val="333333"/>
-          <w:sz w:val="24"/>
-          <w:szCs w:val="24"/>
-          <w:lang w:eastAsia="ru-RU"/>
-        </w:rPr>
-      </w:pPr>
-      <w:r>
-        <w:rPr>
-          <w:rFonts w:ascii="Times New Roman" w:eastAsia="Times New Roman" w:hAnsi="Times New Roman" w:cs="Times New Roman"/>
-          <w:color w:val="333333"/>
-          <w:sz w:val="24"/>
-          <w:szCs w:val="24"/>
-          <w:lang w:eastAsia="ru-RU"/>
-        </w:rPr>
-        <w:t>При хранении объектов сохранять информацию о пользователе, который создал этот объект.</w:t>
+        <w:spacing w:before="100" w:beforeAutospacing="1" w:after="100" w:afterAutospacing="1" w:line="240" w:lineRule="auto"/>
+        <w:rPr>
+          <w:rFonts w:ascii="Helvetica" w:hAnsi="Helvetica" w:cs="Helvetica"/>
+          <w:color w:val="333333"/>
+          <w:sz w:val="21"/>
+          <w:szCs w:val="21"/>
+        </w:rPr>
+      </w:pPr>
+      <w:r>
+        <w:rPr>
+          <w:rFonts w:ascii="Helvetica" w:hAnsi="Helvetica" w:cs="Helvetica"/>
+          <w:color w:val="333333"/>
+          <w:sz w:val="21"/>
+          <w:szCs w:val="21"/>
+        </w:rPr>
+        <w:t>Объекты должны быть нарисованы с помощью графических примитивов с использованием </w:t>
+      </w:r>
+      <w:proofErr w:type="spellStart"/>
+      <w:r>
+        <w:rPr>
+          <w:rFonts w:ascii="Helvetica" w:hAnsi="Helvetica" w:cs="Helvetica"/>
+          <w:color w:val="333333"/>
+          <w:sz w:val="21"/>
+          <w:szCs w:val="21"/>
+        </w:rPr>
+        <w:fldChar w:fldCharType="begin"/>
+      </w:r>
+      <w:r>
+        <w:rPr>
+          <w:rFonts w:ascii="Helvetica" w:hAnsi="Helvetica" w:cs="Helvetica"/>
+          <w:color w:val="333333"/>
+          <w:sz w:val="21"/>
+          <w:szCs w:val="21"/>
+        </w:rPr>
+        <w:instrText xml:space="preserve"> HYPERLINK "https://docs.oracle.com/javase/8/docs/api/java/awt/Graphics.html" </w:instrText>
+      </w:r>
+      <w:r>
+        <w:rPr>
+          <w:rFonts w:ascii="Helvetica" w:hAnsi="Helvetica" w:cs="Helvetica"/>
+          <w:color w:val="333333"/>
+          <w:sz w:val="21"/>
+          <w:szCs w:val="21"/>
+        </w:rPr>
+        <w:fldChar w:fldCharType="separate"/>
+      </w:r>
+      <w:r>
+        <w:rPr>
+          <w:rStyle w:val="a7"/>
+          <w:rFonts w:ascii="Helvetica" w:hAnsi="Helvetica" w:cs="Helvetica"/>
+          <w:color w:val="337AB7"/>
+          <w:sz w:val="21"/>
+          <w:szCs w:val="21"/>
+          <w:u w:val="none"/>
+        </w:rPr>
+        <w:t>Graphics</w:t>
+      </w:r>
+      <w:proofErr w:type="spellEnd"/>
+      <w:r>
+        <w:rPr>
+          <w:rFonts w:ascii="Helvetica" w:hAnsi="Helvetica" w:cs="Helvetica"/>
+          <w:color w:val="333333"/>
+          <w:sz w:val="21"/>
+          <w:szCs w:val="21"/>
+        </w:rPr>
+        <w:fldChar w:fldCharType="end"/>
+      </w:r>
+      <w:r>
+        <w:rPr>
+          <w:rFonts w:ascii="Helvetica" w:hAnsi="Helvetica" w:cs="Helvetica"/>
+          <w:color w:val="333333"/>
+          <w:sz w:val="21"/>
+          <w:szCs w:val="21"/>
+        </w:rPr>
+        <w:t>, </w:t>
+      </w:r>
+      <w:proofErr w:type="spellStart"/>
+      <w:r>
+        <w:rPr>
+          <w:rFonts w:ascii="Helvetica" w:hAnsi="Helvetica" w:cs="Helvetica"/>
+          <w:color w:val="333333"/>
+          <w:sz w:val="21"/>
+          <w:szCs w:val="21"/>
+        </w:rPr>
+        <w:fldChar w:fldCharType="begin"/>
+      </w:r>
+      <w:r>
+        <w:rPr>
+          <w:rFonts w:ascii="Helvetica" w:hAnsi="Helvetica" w:cs="Helvetica"/>
+          <w:color w:val="333333"/>
+          <w:sz w:val="21"/>
+          <w:szCs w:val="21"/>
+        </w:rPr>
+        <w:instrText xml:space="preserve"> HYPERLINK "https://docs.oracle.com/javase/8/javafx/api/javafx/scene/canvas/Canvas.html" </w:instrText>
+      </w:r>
+      <w:r>
+        <w:rPr>
+          <w:rFonts w:ascii="Helvetica" w:hAnsi="Helvetica" w:cs="Helvetica"/>
+          <w:color w:val="333333"/>
+          <w:sz w:val="21"/>
+          <w:szCs w:val="21"/>
+        </w:rPr>
+        <w:fldChar w:fldCharType="separate"/>
+      </w:r>
+      <w:r>
+        <w:rPr>
+          <w:rStyle w:val="a7"/>
+          <w:rFonts w:ascii="Helvetica" w:hAnsi="Helvetica" w:cs="Helvetica"/>
+          <w:color w:val="337AB7"/>
+          <w:sz w:val="21"/>
+          <w:szCs w:val="21"/>
+          <w:u w:val="none"/>
+        </w:rPr>
+        <w:t>Canvas</w:t>
+      </w:r>
+      <w:proofErr w:type="spellEnd"/>
+      <w:r>
+        <w:rPr>
+          <w:rFonts w:ascii="Helvetica" w:hAnsi="Helvetica" w:cs="Helvetica"/>
+          <w:color w:val="333333"/>
+          <w:sz w:val="21"/>
+          <w:szCs w:val="21"/>
+        </w:rPr>
+        <w:fldChar w:fldCharType="end"/>
+      </w:r>
+      <w:r>
+        <w:rPr>
+          <w:rFonts w:ascii="Helvetica" w:hAnsi="Helvetica" w:cs="Helvetica"/>
+          <w:color w:val="333333"/>
+          <w:sz w:val="21"/>
+          <w:szCs w:val="21"/>
+        </w:rPr>
+        <w:t> или аналогичных средств графической библиотеки.</w:t>
       </w:r>
     </w:p>
     <w:p>
       <w:pPr>
         <w:numPr>
-          <w:ilvl w:val="0"/>
-          <w:numId w:val="17"/>
+          <w:ilvl w:val="1"/>
+          <w:numId w:val="19"/>
         </w:numPr>
-        <w:spacing w:after="150" w:line="240" w:lineRule="auto"/>
-        <w:rPr>
-          <w:rFonts w:ascii="Times New Roman" w:eastAsia="Times New Roman" w:hAnsi="Times New Roman" w:cs="Times New Roman"/>
-          <w:color w:val="333333"/>
-          <w:sz w:val="24"/>
-          <w:szCs w:val="24"/>
-          <w:lang w:eastAsia="ru-RU"/>
-        </w:rPr>
-      </w:pPr>
-      <w:r>
-        <w:rPr>
-          <w:rFonts w:ascii="Times New Roman" w:eastAsia="Times New Roman" w:hAnsi="Times New Roman" w:cs="Times New Roman"/>
-          <w:color w:val="333333"/>
-          <w:sz w:val="24"/>
-          <w:szCs w:val="24"/>
-          <w:lang w:eastAsia="ru-RU"/>
-        </w:rPr>
-        <w:t>Пользователи должны иметь возможность просмотра всех объектов коллекции, но модифицировать могут только принадлежащие им.</w:t>
+        <w:spacing w:before="100" w:beforeAutospacing="1" w:after="100" w:afterAutospacing="1" w:line="240" w:lineRule="auto"/>
+        <w:rPr>
+          <w:rFonts w:ascii="Helvetica" w:hAnsi="Helvetica" w:cs="Helvetica"/>
+          <w:color w:val="333333"/>
+          <w:sz w:val="21"/>
+          <w:szCs w:val="21"/>
+        </w:rPr>
+      </w:pPr>
+      <w:r>
+        <w:rPr>
+          <w:rFonts w:ascii="Helvetica" w:hAnsi="Helvetica" w:cs="Helvetica"/>
+          <w:color w:val="333333"/>
+          <w:sz w:val="21"/>
+          <w:szCs w:val="21"/>
+        </w:rPr>
+        <w:t>При визуализации использовать данные о координатах и размерах объекта.</w:t>
       </w:r>
     </w:p>
     <w:p>
       <w:pPr>
         <w:numPr>
-          <w:ilvl w:val="0"/>
-          <w:numId w:val="17"/>
+          <w:ilvl w:val="1"/>
+          <w:numId w:val="19"/>
         </w:numPr>
-        <w:spacing w:after="150" w:line="240" w:lineRule="auto"/>
-        <w:rPr>
-          <w:rFonts w:ascii="Times New Roman" w:eastAsia="Times New Roman" w:hAnsi="Times New Roman" w:cs="Times New Roman"/>
-          <w:color w:val="333333"/>
-          <w:sz w:val="24"/>
-          <w:szCs w:val="24"/>
-          <w:lang w:eastAsia="ru-RU"/>
-        </w:rPr>
-      </w:pPr>
-      <w:r>
-        <w:rPr>
-          <w:rFonts w:ascii="Times New Roman" w:eastAsia="Times New Roman" w:hAnsi="Times New Roman" w:cs="Times New Roman"/>
-          <w:color w:val="333333"/>
-          <w:sz w:val="24"/>
-          <w:szCs w:val="24"/>
-          <w:lang w:eastAsia="ru-RU"/>
-        </w:rPr>
-        <w:t>Для идентификации пользователя отправлять логин и пароль с каждым запросом.</w:t>
+        <w:spacing w:before="100" w:beforeAutospacing="1" w:after="100" w:afterAutospacing="1" w:line="240" w:lineRule="auto"/>
+        <w:rPr>
+          <w:rFonts w:ascii="Helvetica" w:hAnsi="Helvetica" w:cs="Helvetica"/>
+          <w:color w:val="333333"/>
+          <w:sz w:val="21"/>
+          <w:szCs w:val="21"/>
+        </w:rPr>
+      </w:pPr>
+      <w:r>
+        <w:rPr>
+          <w:rFonts w:ascii="Helvetica" w:hAnsi="Helvetica" w:cs="Helvetica"/>
+          <w:color w:val="333333"/>
+          <w:sz w:val="21"/>
+          <w:szCs w:val="21"/>
+        </w:rPr>
+        <w:t>Объекты от разных пользователей должны быть нарисованы разными цветами.</w:t>
       </w:r>
     </w:p>
     <w:p>
       <w:pPr>
-        <w:spacing w:after="150" w:line="240" w:lineRule="auto"/>
-        <w:rPr>
-          <w:rFonts w:ascii="Times New Roman" w:eastAsia="Times New Roman" w:hAnsi="Times New Roman" w:cs="Times New Roman"/>
-          <w:color w:val="333333"/>
-          <w:sz w:val="24"/>
-          <w:szCs w:val="24"/>
-          <w:lang w:eastAsia="ru-RU"/>
-        </w:rPr>
-      </w:pPr>
-      <w:r>
-        <w:rPr>
-          <w:rFonts w:ascii="Times New Roman" w:eastAsia="Times New Roman" w:hAnsi="Times New Roman" w:cs="Times New Roman"/>
-          <w:color w:val="333333"/>
-          <w:sz w:val="24"/>
-          <w:szCs w:val="24"/>
-          <w:lang w:eastAsia="ru-RU"/>
-        </w:rPr>
-        <w:t>Необходимо реализовать многопоточную обработку запросов.</w:t>
+        <w:numPr>
+          <w:ilvl w:val="1"/>
+          <w:numId w:val="19"/>
+        </w:numPr>
+        <w:spacing w:before="100" w:beforeAutospacing="1" w:after="100" w:afterAutospacing="1" w:line="240" w:lineRule="auto"/>
+        <w:rPr>
+          <w:rFonts w:ascii="Helvetica" w:hAnsi="Helvetica" w:cs="Helvetica"/>
+          <w:color w:val="333333"/>
+          <w:sz w:val="21"/>
+          <w:szCs w:val="21"/>
+        </w:rPr>
+      </w:pPr>
+      <w:r>
+        <w:rPr>
+          <w:rFonts w:ascii="Helvetica" w:hAnsi="Helvetica" w:cs="Helvetica"/>
+          <w:color w:val="333333"/>
+          <w:sz w:val="21"/>
+          <w:szCs w:val="21"/>
+        </w:rPr>
+        <w:t>При нажатии на объект должна выводиться информация об этом объекте.</w:t>
       </w:r>
     </w:p>
     <w:p>
       <w:pPr>
         <w:numPr>
+          <w:ilvl w:val="1"/>
+          <w:numId w:val="19"/>
+        </w:numPr>
+        <w:spacing w:before="100" w:beforeAutospacing="1" w:after="100" w:afterAutospacing="1" w:line="240" w:lineRule="auto"/>
+        <w:rPr>
+          <w:rFonts w:ascii="Helvetica" w:hAnsi="Helvetica" w:cs="Helvetica"/>
+          <w:color w:val="333333"/>
+          <w:sz w:val="21"/>
+          <w:szCs w:val="21"/>
+        </w:rPr>
+      </w:pPr>
+      <w:r>
+        <w:rPr>
+          <w:rFonts w:ascii="Helvetica" w:hAnsi="Helvetica" w:cs="Helvetica"/>
+          <w:color w:val="333333"/>
+          <w:sz w:val="21"/>
+          <w:szCs w:val="21"/>
+        </w:rPr>
+        <w:t>При добавлении/удалении/изменении объекта, он должен </w:t>
+      </w:r>
+      <w:r>
+        <w:rPr>
+          <w:rStyle w:val="ab"/>
+          <w:rFonts w:ascii="Helvetica" w:hAnsi="Helvetica" w:cs="Helvetica"/>
+          <w:color w:val="333333"/>
+          <w:sz w:val="21"/>
+          <w:szCs w:val="21"/>
+        </w:rPr>
+        <w:t>автоматически</w:t>
+      </w:r>
+      <w:r>
+        <w:rPr>
+          <w:rFonts w:ascii="Helvetica" w:hAnsi="Helvetica" w:cs="Helvetica"/>
+          <w:color w:val="333333"/>
+          <w:sz w:val="21"/>
+          <w:szCs w:val="21"/>
+        </w:rPr>
+        <w:t> появиться/исчезнуть/измениться  на области как владельца, так и всех других клиентов. </w:t>
+      </w:r>
+    </w:p>
+    <w:p>
+      <w:pPr>
+        <w:numPr>
+          <w:ilvl w:val="1"/>
+          <w:numId w:val="19"/>
+        </w:numPr>
+        <w:spacing w:before="100" w:beforeAutospacing="1" w:after="100" w:afterAutospacing="1" w:line="240" w:lineRule="auto"/>
+        <w:rPr>
+          <w:rFonts w:ascii="Helvetica" w:hAnsi="Helvetica" w:cs="Helvetica"/>
+          <w:color w:val="333333"/>
+          <w:sz w:val="21"/>
+          <w:szCs w:val="21"/>
+        </w:rPr>
+      </w:pPr>
+      <w:r>
+        <w:rPr>
+          <w:rFonts w:ascii="Helvetica" w:hAnsi="Helvetica" w:cs="Helvetica"/>
+          <w:color w:val="333333"/>
+          <w:sz w:val="21"/>
+          <w:szCs w:val="21"/>
+        </w:rPr>
+        <w:t>При отрисовке объекта должна воспроизводиться согласованная с преподавателем </w:t>
+      </w:r>
+      <w:r>
+        <w:rPr>
+          <w:rStyle w:val="ab"/>
+          <w:rFonts w:ascii="Helvetica" w:hAnsi="Helvetica" w:cs="Helvetica"/>
+          <w:color w:val="333333"/>
+          <w:sz w:val="21"/>
+          <w:szCs w:val="21"/>
+        </w:rPr>
+        <w:t>анимация</w:t>
+      </w:r>
+      <w:r>
+        <w:rPr>
+          <w:rFonts w:ascii="Helvetica" w:hAnsi="Helvetica" w:cs="Helvetica"/>
+          <w:color w:val="333333"/>
+          <w:sz w:val="21"/>
+          <w:szCs w:val="21"/>
+        </w:rPr>
+        <w:t>.</w:t>
+      </w:r>
+    </w:p>
+    <w:p>
+      <w:pPr>
+        <w:numPr>
           <w:ilvl w:val="0"/>
-          <w:numId w:val="18"/>
+          <w:numId w:val="19"/>
         </w:numPr>
-        <w:spacing w:after="150" w:line="240" w:lineRule="auto"/>
-        <w:rPr>
-          <w:rFonts w:ascii="Times New Roman" w:eastAsia="Times New Roman" w:hAnsi="Times New Roman" w:cs="Times New Roman"/>
-          <w:color w:val="333333"/>
-          <w:sz w:val="24"/>
-          <w:szCs w:val="24"/>
+        <w:spacing w:before="100" w:beforeAutospacing="1" w:after="100" w:afterAutospacing="1" w:line="240" w:lineRule="auto"/>
+        <w:rPr>
+          <w:rFonts w:ascii="Helvetica" w:hAnsi="Helvetica" w:cs="Helvetica"/>
+          <w:color w:val="333333"/>
+          <w:sz w:val="21"/>
+          <w:szCs w:val="21"/>
+        </w:rPr>
+      </w:pPr>
+      <w:r>
+        <w:rPr>
+          <w:rFonts w:ascii="Helvetica" w:hAnsi="Helvetica" w:cs="Helvetica"/>
+          <w:color w:val="333333"/>
+          <w:sz w:val="21"/>
+          <w:szCs w:val="21"/>
+        </w:rPr>
+        <w:t>Возможность редактирования отдельных полей любого из объектов (принадлежащего пользователю). Переход к редактированию объекта возможен из таблицы с общим списком объектов и из области с визуализацией объекта.</w:t>
+      </w:r>
+    </w:p>
+    <w:p>
+      <w:pPr>
+        <w:numPr>
+          <w:ilvl w:val="0"/>
+          <w:numId w:val="19"/>
+        </w:numPr>
+        <w:spacing w:before="100" w:beforeAutospacing="1" w:after="100" w:afterAutospacing="1" w:line="240" w:lineRule="auto"/>
+        <w:rPr>
+          <w:rFonts w:ascii="Helvetica" w:hAnsi="Helvetica" w:cs="Helvetica"/>
+          <w:color w:val="333333"/>
+          <w:sz w:val="21"/>
+          <w:szCs w:val="21"/>
+        </w:rPr>
+      </w:pPr>
+      <w:r>
+        <w:rPr>
+          <w:rFonts w:ascii="Helvetica" w:hAnsi="Helvetica" w:cs="Helvetica"/>
+          <w:color w:val="333333"/>
+          <w:sz w:val="21"/>
+          <w:szCs w:val="21"/>
+        </w:rPr>
+        <w:t xml:space="preserve">Возможность удаления выбранного объекта (даже если команды </w:t>
+      </w:r>
+      <w:proofErr w:type="spellStart"/>
+      <w:r>
+        <w:rPr>
+          <w:rFonts w:ascii="Helvetica" w:hAnsi="Helvetica" w:cs="Helvetica"/>
+          <w:color w:val="333333"/>
+          <w:sz w:val="21"/>
+          <w:szCs w:val="21"/>
+        </w:rPr>
+        <w:t>remove</w:t>
+      </w:r>
+      <w:proofErr w:type="spellEnd"/>
+      <w:r>
+        <w:rPr>
+          <w:rFonts w:ascii="Helvetica" w:hAnsi="Helvetica" w:cs="Helvetica"/>
+          <w:color w:val="333333"/>
+          <w:sz w:val="21"/>
+          <w:szCs w:val="21"/>
+        </w:rPr>
+        <w:t xml:space="preserve"> ранее не было).</w:t>
+      </w:r>
+    </w:p>
+    <w:p>
+      <w:pPr>
+        <w:numPr>
+          <w:ilvl w:val="0"/>
+          <w:numId w:val="19"/>
+        </w:numPr>
+        <w:spacing w:before="100" w:beforeAutospacing="1" w:after="100" w:afterAutospacing="1" w:line="240" w:lineRule="auto"/>
+        <w:rPr>
+          <w:rFonts w:ascii="Helvetica" w:eastAsia="Times New Roman" w:hAnsi="Helvetica" w:cs="Helvetica"/>
+          <w:color w:val="333333"/>
+          <w:sz w:val="21"/>
+          <w:szCs w:val="21"/>
           <w:lang w:eastAsia="ru-RU"/>
         </w:rPr>
       </w:pPr>
       <w:r>
         <w:rPr>
-          <w:rFonts w:ascii="Times New Roman" w:eastAsia="Times New Roman" w:hAnsi="Times New Roman" w:cs="Times New Roman"/>
-          <w:color w:val="333333"/>
-          <w:sz w:val="24"/>
-          <w:szCs w:val="24"/>
+          <w:rFonts w:ascii="Helvetica" w:eastAsia="Times New Roman" w:hAnsi="Helvetica" w:cs="Helvetica"/>
+          <w:color w:val="333333"/>
+          <w:sz w:val="21"/>
+          <w:szCs w:val="21"/>
           <w:lang w:eastAsia="ru-RU"/>
         </w:rPr>
-        <w:t>Для многопоточного чтения запросов использовать </w:t>
+        <w:t xml:space="preserve">Интерфейс должен быть реализован с помощью библиотеки </w:t>
       </w:r>
       <w:proofErr w:type="spellStart"/>
       <w:r>
         <w:rPr>
-          <w:rFonts w:ascii="Times New Roman" w:eastAsia="Times New Roman" w:hAnsi="Times New Roman" w:cs="Times New Roman"/>
-          <w:color w:val="333333"/>
-          <w:sz w:val="24"/>
-          <w:szCs w:val="24"/>
+          <w:rFonts w:ascii="Helvetica" w:eastAsia="Times New Roman" w:hAnsi="Helvetica" w:cs="Helvetica"/>
+          <w:color w:val="333333"/>
+          <w:sz w:val="21"/>
+          <w:szCs w:val="21"/>
           <w:lang w:eastAsia="ru-RU"/>
         </w:rPr>
-        <w:t>Cached</w:t>
-      </w:r>
-      <w:proofErr w:type="spellEnd"/>
-      <w:r>
-        <w:rPr>
-          <w:rFonts w:ascii="Times New Roman" w:eastAsia="Times New Roman" w:hAnsi="Times New Roman" w:cs="Times New Roman"/>
-          <w:color w:val="333333"/>
-          <w:sz w:val="24"/>
-          <w:szCs w:val="24"/>
-          <w:lang w:eastAsia="ru-RU"/>
-        </w:rPr>
-        <w:t xml:space="preserve"> </w:t>
-      </w:r>
-      <w:proofErr w:type="spellStart"/>
-      <w:r>
-        <w:rPr>
-          <w:rFonts w:ascii="Times New Roman" w:eastAsia="Times New Roman" w:hAnsi="Times New Roman" w:cs="Times New Roman"/>
-          <w:color w:val="333333"/>
-          <w:sz w:val="24"/>
-          <w:szCs w:val="24"/>
-          <w:lang w:eastAsia="ru-RU"/>
-        </w:rPr>
-        <w:t>thread</w:t>
-      </w:r>
-      <w:proofErr w:type="spellEnd"/>
-      <w:r>
-        <w:rPr>
-          <w:rFonts w:ascii="Times New Roman" w:eastAsia="Times New Roman" w:hAnsi="Times New Roman" w:cs="Times New Roman"/>
-          <w:color w:val="333333"/>
-          <w:sz w:val="24"/>
-          <w:szCs w:val="24"/>
-          <w:lang w:eastAsia="ru-RU"/>
-        </w:rPr>
-        <w:t xml:space="preserve"> </w:t>
-      </w:r>
-      <w:proofErr w:type="spellStart"/>
-      <w:r>
-        <w:rPr>
-          <w:rFonts w:ascii="Times New Roman" w:eastAsia="Times New Roman" w:hAnsi="Times New Roman" w:cs="Times New Roman"/>
-          <w:color w:val="333333"/>
-          <w:sz w:val="24"/>
-          <w:szCs w:val="24"/>
-          <w:lang w:eastAsia="ru-RU"/>
-        </w:rPr>
-        <w:t>pool</w:t>
+        <w:t>JavaFX</w:t>
       </w:r>
       <w:proofErr w:type="spellEnd"/>
     </w:p>
@@ -828,194 +998,181 @@
       <w:pPr>
         <w:numPr>
           <w:ilvl w:val="0"/>
-          <w:numId w:val="18"/>
+          <w:numId w:val="19"/>
         </w:numPr>
-        <w:spacing w:after="150" w:line="240" w:lineRule="auto"/>
-        <w:rPr>
-          <w:rFonts w:ascii="Times New Roman" w:eastAsia="Times New Roman" w:hAnsi="Times New Roman" w:cs="Times New Roman"/>
-          <w:color w:val="333333"/>
-          <w:sz w:val="24"/>
-          <w:szCs w:val="24"/>
+        <w:spacing w:before="100" w:beforeAutospacing="1" w:after="100" w:afterAutospacing="1" w:line="240" w:lineRule="auto"/>
+        <w:rPr>
+          <w:rFonts w:ascii="Helvetica" w:eastAsia="Times New Roman" w:hAnsi="Helvetica" w:cs="Helvetica"/>
+          <w:color w:val="333333"/>
+          <w:sz w:val="21"/>
+          <w:szCs w:val="21"/>
           <w:lang w:eastAsia="ru-RU"/>
         </w:rPr>
       </w:pPr>
       <w:r>
         <w:rPr>
-          <w:rFonts w:ascii="Times New Roman" w:eastAsia="Times New Roman" w:hAnsi="Times New Roman" w:cs="Times New Roman"/>
-          <w:color w:val="333333"/>
-          <w:sz w:val="24"/>
-          <w:szCs w:val="24"/>
+          <w:rFonts w:ascii="Helvetica" w:eastAsia="Times New Roman" w:hAnsi="Helvetica" w:cs="Helvetica"/>
+          <w:color w:val="333333"/>
+          <w:sz w:val="21"/>
+          <w:szCs w:val="21"/>
           <w:lang w:eastAsia="ru-RU"/>
         </w:rPr>
-        <w:t xml:space="preserve">Для </w:t>
-      </w:r>
-      <w:proofErr w:type="spellStart"/>
-      <w:r>
-        <w:rPr>
-          <w:rFonts w:ascii="Times New Roman" w:eastAsia="Times New Roman" w:hAnsi="Times New Roman" w:cs="Times New Roman"/>
-          <w:color w:val="333333"/>
-          <w:sz w:val="24"/>
-          <w:szCs w:val="24"/>
-          <w:lang w:eastAsia="ru-RU"/>
-        </w:rPr>
-        <w:t>многопотчной</w:t>
-      </w:r>
-      <w:proofErr w:type="spellEnd"/>
-      <w:r>
-        <w:rPr>
-          <w:rFonts w:ascii="Times New Roman" w:eastAsia="Times New Roman" w:hAnsi="Times New Roman" w:cs="Times New Roman"/>
-          <w:color w:val="333333"/>
-          <w:sz w:val="24"/>
-          <w:szCs w:val="24"/>
-          <w:lang w:eastAsia="ru-RU"/>
-        </w:rPr>
-        <w:t xml:space="preserve"> обработки полученного запроса использовать </w:t>
-      </w:r>
-      <w:proofErr w:type="spellStart"/>
-      <w:r>
-        <w:rPr>
-          <w:rFonts w:ascii="Times New Roman" w:eastAsia="Times New Roman" w:hAnsi="Times New Roman" w:cs="Times New Roman"/>
-          <w:color w:val="333333"/>
-          <w:sz w:val="24"/>
-          <w:szCs w:val="24"/>
-          <w:lang w:eastAsia="ru-RU"/>
-        </w:rPr>
-        <w:t>ForkJoinPool</w:t>
-      </w:r>
-      <w:proofErr w:type="spellEnd"/>
-    </w:p>
-    <w:p>
-      <w:pPr>
-        <w:numPr>
-          <w:ilvl w:val="0"/>
-          <w:numId w:val="18"/>
-        </w:numPr>
-        <w:spacing w:after="150" w:line="240" w:lineRule="auto"/>
-        <w:rPr>
-          <w:rFonts w:ascii="Times New Roman" w:eastAsia="Times New Roman" w:hAnsi="Times New Roman" w:cs="Times New Roman"/>
-          <w:color w:val="333333"/>
-          <w:sz w:val="24"/>
-          <w:szCs w:val="24"/>
-          <w:lang w:eastAsia="ru-RU"/>
-        </w:rPr>
-      </w:pPr>
-      <w:r>
-        <w:rPr>
-          <w:rFonts w:ascii="Times New Roman" w:eastAsia="Times New Roman" w:hAnsi="Times New Roman" w:cs="Times New Roman"/>
-          <w:color w:val="333333"/>
-          <w:sz w:val="24"/>
-          <w:szCs w:val="24"/>
-          <w:lang w:eastAsia="ru-RU"/>
-        </w:rPr>
-        <w:t>Для многопоточной отправки ответа использовать </w:t>
-      </w:r>
-      <w:proofErr w:type="spellStart"/>
-      <w:r>
-        <w:rPr>
-          <w:rFonts w:ascii="Times New Roman" w:eastAsia="Times New Roman" w:hAnsi="Times New Roman" w:cs="Times New Roman"/>
-          <w:color w:val="333333"/>
-          <w:sz w:val="24"/>
-          <w:szCs w:val="24"/>
-          <w:lang w:eastAsia="ru-RU"/>
-        </w:rPr>
-        <w:t>Fixed</w:t>
-      </w:r>
-      <w:proofErr w:type="spellEnd"/>
-      <w:r>
-        <w:rPr>
-          <w:rFonts w:ascii="Times New Roman" w:eastAsia="Times New Roman" w:hAnsi="Times New Roman" w:cs="Times New Roman"/>
-          <w:color w:val="333333"/>
-          <w:sz w:val="24"/>
-          <w:szCs w:val="24"/>
-          <w:lang w:eastAsia="ru-RU"/>
-        </w:rPr>
-        <w:t xml:space="preserve"> </w:t>
-      </w:r>
-      <w:proofErr w:type="spellStart"/>
-      <w:r>
-        <w:rPr>
-          <w:rFonts w:ascii="Times New Roman" w:eastAsia="Times New Roman" w:hAnsi="Times New Roman" w:cs="Times New Roman"/>
-          <w:color w:val="333333"/>
-          <w:sz w:val="24"/>
-          <w:szCs w:val="24"/>
-          <w:lang w:eastAsia="ru-RU"/>
-        </w:rPr>
-        <w:t>thread</w:t>
-      </w:r>
-      <w:proofErr w:type="spellEnd"/>
-      <w:r>
-        <w:rPr>
-          <w:rFonts w:ascii="Times New Roman" w:eastAsia="Times New Roman" w:hAnsi="Times New Roman" w:cs="Times New Roman"/>
-          <w:color w:val="333333"/>
-          <w:sz w:val="24"/>
-          <w:szCs w:val="24"/>
-          <w:lang w:eastAsia="ru-RU"/>
-        </w:rPr>
-        <w:t xml:space="preserve"> </w:t>
-      </w:r>
-      <w:proofErr w:type="spellStart"/>
-      <w:r>
-        <w:rPr>
-          <w:rFonts w:ascii="Times New Roman" w:eastAsia="Times New Roman" w:hAnsi="Times New Roman" w:cs="Times New Roman"/>
-          <w:color w:val="333333"/>
-          <w:sz w:val="24"/>
-          <w:szCs w:val="24"/>
-          <w:lang w:eastAsia="ru-RU"/>
-        </w:rPr>
-        <w:t>pool</w:t>
-      </w:r>
-      <w:proofErr w:type="spellEnd"/>
-    </w:p>
-    <w:p>
-      <w:pPr>
-        <w:numPr>
-          <w:ilvl w:val="0"/>
-          <w:numId w:val="18"/>
-        </w:numPr>
-        <w:spacing w:after="150" w:line="240" w:lineRule="auto"/>
-        <w:rPr>
-          <w:rFonts w:ascii="Times New Roman" w:eastAsia="Times New Roman" w:hAnsi="Times New Roman" w:cs="Times New Roman"/>
-          <w:color w:val="333333"/>
-          <w:sz w:val="24"/>
-          <w:szCs w:val="24"/>
-          <w:lang w:eastAsia="ru-RU"/>
-        </w:rPr>
-      </w:pPr>
-      <w:r>
-        <w:rPr>
-          <w:rFonts w:ascii="Times New Roman" w:eastAsia="Times New Roman" w:hAnsi="Times New Roman" w:cs="Times New Roman"/>
-          <w:color w:val="333333"/>
-          <w:sz w:val="24"/>
-          <w:szCs w:val="24"/>
-          <w:lang w:eastAsia="ru-RU"/>
-        </w:rPr>
-        <w:t xml:space="preserve">Для синхронизации доступа к коллекции использовать синхронизацию чтения и записи с помощью </w:t>
-      </w:r>
-      <w:proofErr w:type="spellStart"/>
-      <w:r>
-        <w:rPr>
-          <w:rFonts w:ascii="Times New Roman" w:eastAsia="Times New Roman" w:hAnsi="Times New Roman" w:cs="Times New Roman"/>
-          <w:color w:val="333333"/>
-          <w:sz w:val="24"/>
-          <w:szCs w:val="24"/>
-          <w:lang w:eastAsia="ru-RU"/>
-        </w:rPr>
-        <w:t>synchronized</w:t>
-      </w:r>
-      <w:proofErr w:type="spellEnd"/>
-    </w:p>
-    <w:p>
-      <w:pPr>
-        <w:spacing w:after="150" w:line="240" w:lineRule="auto"/>
-        <w:rPr>
-          <w:rFonts w:ascii="Times New Roman" w:eastAsia="Times New Roman" w:hAnsi="Times New Roman" w:cs="Times New Roman"/>
+        <w:t>Графический интерфейс клиентской части должен поддерживать </w:t>
+      </w:r>
+      <w:r>
+        <w:rPr>
+          <w:rFonts w:ascii="Helvetica" w:eastAsia="Times New Roman" w:hAnsi="Helvetica" w:cs="Helvetica"/>
           <w:b/>
           <w:bCs/>
-          <w:sz w:val="24"/>
-          <w:szCs w:val="24"/>
+          <w:color w:val="333333"/>
+          <w:sz w:val="21"/>
+          <w:szCs w:val="21"/>
           <w:lang w:eastAsia="ru-RU"/>
         </w:rPr>
-      </w:pPr>
+        <w:t>русский</w:t>
+      </w:r>
+      <w:r>
+        <w:rPr>
+          <w:rFonts w:ascii="Helvetica" w:eastAsia="Times New Roman" w:hAnsi="Helvetica" w:cs="Helvetica"/>
+          <w:color w:val="333333"/>
+          <w:sz w:val="21"/>
+          <w:szCs w:val="21"/>
+          <w:lang w:eastAsia="ru-RU"/>
+        </w:rPr>
+        <w:t>, </w:t>
+      </w:r>
+      <w:r>
+        <w:rPr>
+          <w:rFonts w:ascii="Helvetica" w:eastAsia="Times New Roman" w:hAnsi="Helvetica" w:cs="Helvetica"/>
+          <w:b/>
+          <w:bCs/>
+          <w:color w:val="333333"/>
+          <w:sz w:val="21"/>
+          <w:szCs w:val="21"/>
+          <w:lang w:eastAsia="ru-RU"/>
+        </w:rPr>
+        <w:t>эстонский</w:t>
+      </w:r>
+      <w:r>
+        <w:rPr>
+          <w:rFonts w:ascii="Helvetica" w:eastAsia="Times New Roman" w:hAnsi="Helvetica" w:cs="Helvetica"/>
+          <w:color w:val="333333"/>
+          <w:sz w:val="21"/>
+          <w:szCs w:val="21"/>
+          <w:lang w:eastAsia="ru-RU"/>
+        </w:rPr>
+        <w:t>, </w:t>
+      </w:r>
+      <w:r>
+        <w:rPr>
+          <w:rFonts w:ascii="Helvetica" w:eastAsia="Times New Roman" w:hAnsi="Helvetica" w:cs="Helvetica"/>
+          <w:b/>
+          <w:bCs/>
+          <w:color w:val="333333"/>
+          <w:sz w:val="21"/>
+          <w:szCs w:val="21"/>
+          <w:lang w:eastAsia="ru-RU"/>
+        </w:rPr>
+        <w:t>болгарский</w:t>
+      </w:r>
+      <w:r>
+        <w:rPr>
+          <w:rFonts w:ascii="Helvetica" w:eastAsia="Times New Roman" w:hAnsi="Helvetica" w:cs="Helvetica"/>
+          <w:color w:val="333333"/>
+          <w:sz w:val="21"/>
+          <w:szCs w:val="21"/>
+          <w:lang w:eastAsia="ru-RU"/>
+        </w:rPr>
+        <w:t> и </w:t>
+      </w:r>
+      <w:r>
+        <w:rPr>
+          <w:rFonts w:ascii="Helvetica" w:eastAsia="Times New Roman" w:hAnsi="Helvetica" w:cs="Helvetica"/>
+          <w:b/>
+          <w:bCs/>
+          <w:color w:val="333333"/>
+          <w:sz w:val="21"/>
+          <w:szCs w:val="21"/>
+          <w:lang w:eastAsia="ru-RU"/>
+        </w:rPr>
+        <w:t>английский (Индия)</w:t>
+      </w:r>
+      <w:r>
+        <w:rPr>
+          <w:rFonts w:ascii="Helvetica" w:eastAsia="Times New Roman" w:hAnsi="Helvetica" w:cs="Helvetica"/>
+          <w:color w:val="333333"/>
+          <w:sz w:val="21"/>
+          <w:szCs w:val="21"/>
+          <w:lang w:eastAsia="ru-RU"/>
+        </w:rPr>
+        <w:t xml:space="preserve"> языки / локали. Должно обеспечиваться корректное отображение чисел, даты и времени в </w:t>
+      </w:r>
+      <w:proofErr w:type="spellStart"/>
+      <w:r>
+        <w:rPr>
+          <w:rFonts w:ascii="Helvetica" w:eastAsia="Times New Roman" w:hAnsi="Helvetica" w:cs="Helvetica"/>
+          <w:color w:val="333333"/>
+          <w:sz w:val="21"/>
+          <w:szCs w:val="21"/>
+          <w:lang w:eastAsia="ru-RU"/>
+        </w:rPr>
+        <w:t>соответстии</w:t>
+      </w:r>
+      <w:proofErr w:type="spellEnd"/>
+      <w:r>
+        <w:rPr>
+          <w:rFonts w:ascii="Helvetica" w:eastAsia="Times New Roman" w:hAnsi="Helvetica" w:cs="Helvetica"/>
+          <w:color w:val="333333"/>
+          <w:sz w:val="21"/>
+          <w:szCs w:val="21"/>
+          <w:lang w:eastAsia="ru-RU"/>
+        </w:rPr>
+        <w:t xml:space="preserve"> с </w:t>
+      </w:r>
+      <w:proofErr w:type="spellStart"/>
+      <w:r>
+        <w:rPr>
+          <w:rFonts w:ascii="Helvetica" w:eastAsia="Times New Roman" w:hAnsi="Helvetica" w:cs="Helvetica"/>
+          <w:color w:val="333333"/>
+          <w:sz w:val="21"/>
+          <w:szCs w:val="21"/>
+          <w:lang w:eastAsia="ru-RU"/>
+        </w:rPr>
+        <w:t>локалью</w:t>
+      </w:r>
+      <w:proofErr w:type="spellEnd"/>
+      <w:r>
+        <w:rPr>
+          <w:rFonts w:ascii="Helvetica" w:eastAsia="Times New Roman" w:hAnsi="Helvetica" w:cs="Helvetica"/>
+          <w:color w:val="333333"/>
+          <w:sz w:val="21"/>
+          <w:szCs w:val="21"/>
+          <w:lang w:eastAsia="ru-RU"/>
+        </w:rPr>
+        <w:t>. Переключение языков должно происходить без перезапуска приложения. Локализованные ресурсы должны храниться в </w:t>
+      </w:r>
+      <w:r>
+        <w:rPr>
+          <w:rFonts w:ascii="Helvetica" w:eastAsia="Times New Roman" w:hAnsi="Helvetica" w:cs="Helvetica"/>
+          <w:b/>
+          <w:bCs/>
+          <w:color w:val="333333"/>
+          <w:sz w:val="21"/>
+          <w:szCs w:val="21"/>
+          <w:lang w:eastAsia="ru-RU"/>
+        </w:rPr>
+        <w:t>файле свойств</w:t>
+      </w:r>
+      <w:r>
+        <w:rPr>
+          <w:rFonts w:ascii="Helvetica" w:eastAsia="Times New Roman" w:hAnsi="Helvetica" w:cs="Helvetica"/>
+          <w:color w:val="333333"/>
+          <w:sz w:val="21"/>
+          <w:szCs w:val="21"/>
+          <w:lang w:eastAsia="ru-RU"/>
+        </w:rPr>
+        <w:t>.</w:t>
+      </w:r>
     </w:p>
     <w:p>
       <w:pPr>
@@ -1038,29 +1195,7 @@
           <w:szCs w:val="32"/>
           <w:lang w:eastAsia="ru-RU"/>
         </w:rPr>
-        <w:t>Код</w:t>
-      </w:r>
-      <w:r>
-        <w:rPr>
-          <w:rFonts w:ascii="Times New Roman" w:eastAsia="Times New Roman" w:hAnsi="Times New Roman" w:cs="Times New Roman"/>
-          <w:b/>
-          <w:bCs/>
-          <w:sz w:val="32"/>
-          <w:szCs w:val="32"/>
-          <w:lang w:eastAsia="ru-RU"/>
-        </w:rPr>
-        <w:t xml:space="preserve"> и диаграмма классов</w:t>
-      </w:r>
-      <w:r>
-        <w:rPr>
-          <w:rFonts w:ascii="Times New Roman" w:eastAsia="Times New Roman" w:hAnsi="Times New Roman" w:cs="Times New Roman"/>
-          <w:b/>
-          <w:bCs/>
-          <w:sz w:val="32"/>
-          <w:szCs w:val="32"/>
-          <w:lang w:eastAsia="ru-RU"/>
-        </w:rPr>
-        <w:t>:</w:t>
+        <w:t>Код:</w:t>
       </w:r>
     </w:p>
     <w:p>
@@ -1072,7 +1207,7 @@
           <w:rPr>
             <w:rStyle w:val="a7"/>
           </w:rPr>
-          <w:t>https://github.com/spynad/ITMO_Study/tree/master/Programming/Lab7</w:t>
+          <w:t>https://github.com/spynad/ITMO_Study/tree/master/Programming/Lab8</w:t>
         </w:r>
       </w:hyperlink>
     </w:p>
@@ -1134,23 +1269,7 @@
           <w:sz w:val="24"/>
           <w:szCs w:val="24"/>
         </w:rPr>
-        <w:t xml:space="preserve">познакомился с </w:t>
-      </w:r>
-      <w:r>
-        <w:rPr>
-          <w:rFonts w:ascii="Times New Roman" w:hAnsi="Times New Roman" w:cs="Times New Roman"/>
-          <w:sz w:val="24"/>
-          <w:szCs w:val="24"/>
-        </w:rPr>
-        <w:t xml:space="preserve">многопоточностью, </w:t>
-      </w:r>
-      <w:r>
-        <w:rPr>
-          <w:rFonts w:ascii="Times New Roman" w:hAnsi="Times New Roman" w:cs="Times New Roman"/>
-          <w:sz w:val="24"/>
-          <w:szCs w:val="24"/>
-        </w:rPr>
-        <w:t>работой с базами данных (</w:t>
+        <w:t xml:space="preserve">познакомился с различными графическими библиотеками </w:t>
       </w:r>
       <w:r>
         <w:rPr>
@@ -1159,7 +1278,7 @@
           <w:szCs w:val="24"/>
           <w:lang w:val="en-US"/>
         </w:rPr>
-        <w:t>PostgreSQL</w:t>
+        <w:t>Java</w:t>
       </w:r>
       <w:r>
         <w:rPr>
@@ -1167,47 +1286,7 @@
           <w:sz w:val="24"/>
           <w:szCs w:val="24"/>
         </w:rPr>
-        <w:t xml:space="preserve">), </w:t>
-      </w:r>
-      <w:r>
-        <w:rPr>
-          <w:rFonts w:ascii="Times New Roman" w:hAnsi="Times New Roman" w:cs="Times New Roman"/>
-          <w:sz w:val="24"/>
-          <w:szCs w:val="24"/>
-        </w:rPr>
-        <w:t>узнал, что такое пулы соединений и реализовал их в своей программе, узнал о существовании</w:t>
-      </w:r>
-      <w:r>
-        <w:rPr>
-          <w:rFonts w:ascii="Times New Roman" w:hAnsi="Times New Roman" w:cs="Times New Roman"/>
-          <w:sz w:val="24"/>
-          <w:szCs w:val="24"/>
-        </w:rPr>
-        <w:t xml:space="preserve"> некоторых</w:t>
-      </w:r>
-      <w:r>
-        <w:rPr>
-          <w:rFonts w:ascii="Times New Roman" w:hAnsi="Times New Roman" w:cs="Times New Roman"/>
-          <w:sz w:val="24"/>
-          <w:szCs w:val="24"/>
-        </w:rPr>
-        <w:t xml:space="preserve"> </w:t>
-      </w:r>
-      <w:r>
-        <w:rPr>
-          <w:rFonts w:ascii="Times New Roman" w:hAnsi="Times New Roman" w:cs="Times New Roman"/>
-          <w:sz w:val="24"/>
-          <w:szCs w:val="24"/>
-        </w:rPr>
-        <w:t>паттернов</w:t>
-      </w:r>
-      <w:r>
-        <w:rPr>
-          <w:rFonts w:ascii="Times New Roman" w:hAnsi="Times New Roman" w:cs="Times New Roman"/>
-          <w:sz w:val="24"/>
-          <w:szCs w:val="24"/>
-        </w:rPr>
-        <w:t xml:space="preserve"> </w:t>
+        <w:t xml:space="preserve"> (</w:t>
       </w:r>
       <w:r>
         <w:rPr>
@@ -1216,7 +1295,7 @@
           <w:szCs w:val="24"/>
           <w:lang w:val="en-US"/>
         </w:rPr>
-        <w:t>Jakarta</w:t>
+        <w:t>Swing</w:t>
       </w:r>
       <w:r>
         <w:rPr>
@@ -1224,7 +1303,7 @@
           <w:sz w:val="24"/>
           <w:szCs w:val="24"/>
         </w:rPr>
-        <w:t xml:space="preserve"> </w:t>
+        <w:t xml:space="preserve">, </w:t>
       </w:r>
       <w:r>
         <w:rPr>
@@ -1233,7 +1312,7 @@
           <w:szCs w:val="24"/>
           <w:lang w:val="en-US"/>
         </w:rPr>
-        <w:t>EE</w:t>
+        <w:t>JavaFX</w:t>
       </w:r>
       <w:r>
         <w:rPr>
@@ -1241,7 +1320,7 @@
           <w:sz w:val="24"/>
           <w:szCs w:val="24"/>
         </w:rPr>
-        <w:t xml:space="preserve"> </w:t>
+        <w:t>),</w:t>
       </w:r>
       <w:r>
         <w:rPr>
@@ -1249,7 +1328,7 @@
           <w:sz w:val="24"/>
           <w:szCs w:val="24"/>
         </w:rPr>
-        <w:t xml:space="preserve">- </w:t>
+        <w:t xml:space="preserve"> </w:t>
       </w:r>
       <w:r>
         <w:rPr>
@@ -1257,7 +1336,7 @@
           <w:sz w:val="24"/>
           <w:szCs w:val="24"/>
         </w:rPr>
-        <w:t>DAO</w:t>
+        <w:t>узнал парочку слов из языков, приведенных</w:t>
       </w:r>
       <w:r>
         <w:rPr>
@@ -1265,16 +1344,15 @@
           <w:sz w:val="24"/>
           <w:szCs w:val="24"/>
         </w:rPr>
-        <w:t xml:space="preserve"> (</w:t>
+        <w:t xml:space="preserve"> к</w:t>
       </w:r>
       <w:r>
         <w:rPr>
           <w:rFonts w:ascii="Times New Roman" w:hAnsi="Times New Roman" w:cs="Times New Roman"/>
           <w:sz w:val="24"/>
           <w:szCs w:val="24"/>
-          <w:lang w:val="en-US"/>
-        </w:rPr>
-        <w:t>Data</w:t>
+        </w:rPr>
+        <w:t xml:space="preserve"> тексту задания</w:t>
       </w:r>
       <w:r>
         <w:rPr>
@@ -1282,16 +1360,15 @@
           <w:sz w:val="24"/>
           <w:szCs w:val="24"/>
         </w:rPr>
-        <w:t xml:space="preserve"> </w:t>
+        <w:t>,</w:t>
       </w:r>
       <w:r>
         <w:rPr>
           <w:rFonts w:ascii="Times New Roman" w:hAnsi="Times New Roman" w:cs="Times New Roman"/>
           <w:sz w:val="24"/>
           <w:szCs w:val="24"/>
-          <w:lang w:val="en-US"/>
-        </w:rPr>
-        <w:t>Access</w:t>
+        </w:rPr>
+        <w:t xml:space="preserve"> </w:t>
       </w:r>
       <w:r>
         <w:rPr>
@@ -1299,42 +1376,43 @@
           <w:sz w:val="24"/>
           <w:szCs w:val="24"/>
         </w:rPr>
-        <w:t xml:space="preserve"> </w:t>
+        <w:t xml:space="preserve">и, наконец, </w:t>
       </w:r>
       <w:r>
         <w:rPr>
           <w:rFonts w:ascii="Times New Roman" w:hAnsi="Times New Roman" w:cs="Times New Roman"/>
           <w:sz w:val="24"/>
           <w:szCs w:val="24"/>
-          <w:lang w:val="en-US"/>
-        </w:rPr>
-        <w:t>Object</w:t>
-      </w:r>
+        </w:rPr>
+        <w:t xml:space="preserve">пришел к выводу, что </w:t>
+      </w:r>
+      <w:proofErr w:type="spellStart"/>
       <w:r>
         <w:rPr>
           <w:rFonts w:ascii="Times New Roman" w:hAnsi="Times New Roman" w:cs="Times New Roman"/>
           <w:sz w:val="24"/>
           <w:szCs w:val="24"/>
         </w:rPr>
-        <w:t xml:space="preserve">), </w:t>
-      </w:r>
+        <w:t>фронтэнд</w:t>
+      </w:r>
+      <w:proofErr w:type="spellEnd"/>
       <w:r>
         <w:rPr>
           <w:rFonts w:ascii="Times New Roman" w:hAnsi="Times New Roman" w:cs="Times New Roman"/>
           <w:sz w:val="24"/>
           <w:szCs w:val="24"/>
-          <w:lang w:val="en-US"/>
-        </w:rPr>
-        <w:t>D</w:t>
-      </w:r>
-      <w:r>
-        <w:rPr>
-          <w:rFonts w:ascii="Times New Roman" w:hAnsi="Times New Roman" w:cs="Times New Roman"/>
+        </w:rPr>
+        <w:t xml:space="preserve"> – это не </w:t>
+      </w:r>
+      <w:r>
+        <w:rPr>
+          <w:rFonts w:ascii="Times New Roman" w:hAnsi="Times New Roman" w:cs="Times New Roman"/>
+          <w:b/>
+          <w:bCs/>
           <w:sz w:val="24"/>
           <w:szCs w:val="24"/>
-          <w:lang w:val="en-US"/>
-        </w:rPr>
-        <w:t>TO</w:t>
+        </w:rPr>
+        <w:t>моё</w:t>
       </w:r>
       <w:r>
         <w:rPr>
@@ -1342,91 +1420,7 @@
           <w:sz w:val="24"/>
           <w:szCs w:val="24"/>
         </w:rPr>
-        <w:t xml:space="preserve"> (</w:t>
-      </w:r>
-      <w:r>
-        <w:rPr>
-          <w:rFonts w:ascii="Times New Roman" w:hAnsi="Times New Roman" w:cs="Times New Roman"/>
-          <w:sz w:val="24"/>
-          <w:szCs w:val="24"/>
-          <w:lang w:val="en-US"/>
-        </w:rPr>
-        <w:t>Data</w:t>
-      </w:r>
-      <w:r>
-        <w:rPr>
-          <w:rFonts w:ascii="Times New Roman" w:hAnsi="Times New Roman" w:cs="Times New Roman"/>
-          <w:sz w:val="24"/>
-          <w:szCs w:val="24"/>
-        </w:rPr>
-        <w:t xml:space="preserve"> </w:t>
-      </w:r>
-      <w:r>
-        <w:rPr>
-          <w:rFonts w:ascii="Times New Roman" w:hAnsi="Times New Roman" w:cs="Times New Roman"/>
-          <w:sz w:val="24"/>
-          <w:szCs w:val="24"/>
-          <w:lang w:val="en-US"/>
-        </w:rPr>
-        <w:t>Transfer</w:t>
-      </w:r>
-      <w:r>
-        <w:rPr>
-          <w:rFonts w:ascii="Times New Roman" w:hAnsi="Times New Roman" w:cs="Times New Roman"/>
-          <w:sz w:val="24"/>
-          <w:szCs w:val="24"/>
-        </w:rPr>
-        <w:t xml:space="preserve"> </w:t>
-      </w:r>
-      <w:r>
-        <w:rPr>
-          <w:rFonts w:ascii="Times New Roman" w:hAnsi="Times New Roman" w:cs="Times New Roman"/>
-          <w:sz w:val="24"/>
-          <w:szCs w:val="24"/>
-          <w:lang w:val="en-US"/>
-        </w:rPr>
-        <w:t>Object</w:t>
-      </w:r>
-      <w:r>
-        <w:rPr>
-          <w:rFonts w:ascii="Times New Roman" w:hAnsi="Times New Roman" w:cs="Times New Roman"/>
-          <w:sz w:val="24"/>
-          <w:szCs w:val="24"/>
-        </w:rPr>
-        <w:t>)</w:t>
-      </w:r>
-      <w:r>
-        <w:rPr>
-          <w:rFonts w:ascii="Times New Roman" w:hAnsi="Times New Roman" w:cs="Times New Roman"/>
-          <w:sz w:val="24"/>
-          <w:szCs w:val="24"/>
-        </w:rPr>
-        <w:t xml:space="preserve"> и также </w:t>
-      </w:r>
-      <w:r>
-        <w:rPr>
-          <w:rFonts w:ascii="Times New Roman" w:hAnsi="Times New Roman" w:cs="Times New Roman"/>
-          <w:sz w:val="24"/>
-          <w:szCs w:val="24"/>
-        </w:rPr>
-        <w:t xml:space="preserve">реализовал </w:t>
-      </w:r>
-      <w:r>
-        <w:rPr>
-          <w:rFonts w:ascii="Times New Roman" w:hAnsi="Times New Roman" w:cs="Times New Roman"/>
-          <w:sz w:val="24"/>
-          <w:szCs w:val="24"/>
-          <w:lang w:val="en-US"/>
-        </w:rPr>
-        <w:t>DAO</w:t>
-      </w:r>
-      <w:r>
-        <w:rPr>
-          <w:rFonts w:ascii="Times New Roman" w:hAnsi="Times New Roman" w:cs="Times New Roman"/>
-          <w:sz w:val="24"/>
-          <w:szCs w:val="24"/>
-        </w:rPr>
-        <w:t xml:space="preserve">, </w:t>
+        <w:t>.</w:t>
       </w:r>
     </w:p>
     <w:sectPr>
@@ -3627,6 +3621,232 @@
     </w:lvl>
   </w:abstractNum>
   <w:abstractNum w:abstractNumId="17" w15:restartNumberingAfterBreak="0">
+    <w:nsid w:val="77CD34ED"/>
+    <w:multiLevelType w:val="multilevel"/>
+    <w:tmpl w:val="695C846A"/>
+    <w:lvl w:ilvl="0">
+      <w:start w:val="1"/>
+      <w:numFmt w:val="decimal"/>
+      <w:lvlText w:val="%1."/>
+      <w:lvlJc w:val="left"/>
+      <w:pPr>
+        <w:tabs>
+          <w:tab w:val="num" w:pos="720"/>
+        </w:tabs>
+        <w:ind w:left="720" w:hanging="360"/>
+      </w:pPr>
+    </w:lvl>
+    <w:lvl w:ilvl="1" w:tentative="1">
+      <w:start w:val="1"/>
+      <w:numFmt w:val="decimal"/>
+      <w:lvlText w:val="%2."/>
+      <w:lvlJc w:val="left"/>
+      <w:pPr>
+        <w:tabs>
+          <w:tab w:val="num" w:pos="1440"/>
+        </w:tabs>
+        <w:ind w:left="1440" w:hanging="360"/>
+      </w:pPr>
+    </w:lvl>
+    <w:lvl w:ilvl="2" w:tentative="1">
+      <w:start w:val="1"/>
+      <w:numFmt w:val="decimal"/>
+      <w:lvlText w:val="%3."/>
+      <w:lvlJc w:val="left"/>
+      <w:pPr>
+        <w:tabs>
+          <w:tab w:val="num" w:pos="2160"/>
+        </w:tabs>
+        <w:ind w:left="2160" w:hanging="360"/>
+      </w:pPr>
+    </w:lvl>
+    <w:lvl w:ilvl="3" w:tentative="1">
+      <w:start w:val="1"/>
+      <w:numFmt w:val="decimal"/>
+      <w:lvlText w:val="%4."/>
+      <w:lvlJc w:val="left"/>
+      <w:pPr>
+        <w:tabs>
+          <w:tab w:val="num" w:pos="2880"/>
+        </w:tabs>
+        <w:ind w:left="2880" w:hanging="360"/>
+      </w:pPr>
+    </w:lvl>
+    <w:lvl w:ilvl="4" w:tentative="1">
+      <w:start w:val="1"/>
+      <w:numFmt w:val="decimal"/>
+      <w:lvlText w:val="%5."/>
+      <w:lvlJc w:val="left"/>
+      <w:pPr>
+        <w:tabs>
+          <w:tab w:val="num" w:pos="3600"/>
+        </w:tabs>
+        <w:ind w:left="3600" w:hanging="360"/>
+      </w:pPr>
+    </w:lvl>
+    <w:lvl w:ilvl="5" w:tentative="1">
+      <w:start w:val="1"/>
+      <w:numFmt w:val="decimal"/>
+      <w:lvlText w:val="%6."/>
+      <w:lvlJc w:val="left"/>
+      <w:pPr>
+        <w:tabs>
+          <w:tab w:val="num" w:pos="4320"/>
+        </w:tabs>
+        <w:ind w:left="4320" w:hanging="360"/>
+      </w:pPr>
+    </w:lvl>
+    <w:lvl w:ilvl="6" w:tentative="1">
+      <w:start w:val="1"/>
+      <w:numFmt w:val="decimal"/>
+      <w:lvlText w:val="%7."/>
+      <w:lvlJc w:val="left"/>
+      <w:pPr>
+        <w:tabs>
+          <w:tab w:val="num" w:pos="5040"/>
+        </w:tabs>
+        <w:ind w:left="5040" w:hanging="360"/>
+      </w:pPr>
+    </w:lvl>
+    <w:lvl w:ilvl="7" w:tentative="1">
+      <w:start w:val="1"/>
+      <w:numFmt w:val="decimal"/>
+      <w:lvlText w:val="%8."/>
+      <w:lvlJc w:val="left"/>
+      <w:pPr>
+        <w:tabs>
+          <w:tab w:val="num" w:pos="5760"/>
+        </w:tabs>
+        <w:ind w:left="5760" w:hanging="360"/>
+      </w:pPr>
+    </w:lvl>
+    <w:lvl w:ilvl="8" w:tentative="1">
+      <w:start w:val="1"/>
+      <w:numFmt w:val="decimal"/>
+      <w:lvlText w:val="%9."/>
+      <w:lvlJc w:val="left"/>
+      <w:pPr>
+        <w:tabs>
+          <w:tab w:val="num" w:pos="6480"/>
+        </w:tabs>
+        <w:ind w:left="6480" w:hanging="360"/>
+      </w:pPr>
+    </w:lvl>
+  </w:abstractNum>
+  <w:abstractNum w:abstractNumId="18" w15:restartNumberingAfterBreak="0">
+    <w:nsid w:val="7C424FA3"/>
+    <w:multiLevelType w:val="multilevel"/>
+    <w:tmpl w:val="C8A055A0"/>
+    <w:lvl w:ilvl="0">
+      <w:start w:val="1"/>
+      <w:numFmt w:val="decimal"/>
+      <w:lvlText w:val="%1."/>
+      <w:lvlJc w:val="left"/>
+      <w:pPr>
+        <w:tabs>
+          <w:tab w:val="num" w:pos="720"/>
+        </w:tabs>
+        <w:ind w:left="720" w:hanging="360"/>
+      </w:pPr>
+    </w:lvl>
+    <w:lvl w:ilvl="1">
+      <w:start w:val="1"/>
+      <w:numFmt w:val="lowerLetter"/>
+      <w:lvlText w:val="%2."/>
+      <w:lvlJc w:val="left"/>
+      <w:pPr>
+        <w:tabs>
+          <w:tab w:val="num" w:pos="1440"/>
+        </w:tabs>
+        <w:ind w:left="1440" w:hanging="360"/>
+      </w:pPr>
+    </w:lvl>
+    <w:lvl w:ilvl="2" w:tentative="1">
+      <w:start w:val="1"/>
+      <w:numFmt w:val="decimal"/>
+      <w:lvlText w:val="%3."/>
+      <w:lvlJc w:val="left"/>
+      <w:pPr>
+        <w:tabs>
+          <w:tab w:val="num" w:pos="2160"/>
+        </w:tabs>
+        <w:ind w:left="2160" w:hanging="360"/>
+      </w:pPr>
+    </w:lvl>
+    <w:lvl w:ilvl="3" w:tentative="1">
+      <w:start w:val="1"/>
+      <w:numFmt w:val="decimal"/>
+      <w:lvlText w:val="%4."/>
+      <w:lvlJc w:val="left"/>
+      <w:pPr>
+        <w:tabs>
+          <w:tab w:val="num" w:pos="2880"/>
+        </w:tabs>
+        <w:ind w:left="2880" w:hanging="360"/>
+      </w:pPr>
+    </w:lvl>
+    <w:lvl w:ilvl="4" w:tentative="1">
+      <w:start w:val="1"/>
+      <w:numFmt w:val="decimal"/>
+      <w:lvlText w:val="%5."/>
+      <w:lvlJc w:val="left"/>
+      <w:pPr>
+        <w:tabs>
+          <w:tab w:val="num" w:pos="3600"/>
+        </w:tabs>
+        <w:ind w:left="3600" w:hanging="360"/>
+      </w:pPr>
+    </w:lvl>
+    <w:lvl w:ilvl="5" w:tentative="1">
+      <w:start w:val="1"/>
+      <w:numFmt w:val="decimal"/>
+      <w:lvlText w:val="%6."/>
+      <w:lvlJc w:val="left"/>
+      <w:pPr>
+        <w:tabs>
+          <w:tab w:val="num" w:pos="4320"/>
+        </w:tabs>
+        <w:ind w:left="4320" w:hanging="360"/>
+      </w:pPr>
+    </w:lvl>
+    <w:lvl w:ilvl="6" w:tentative="1">
+      <w:start w:val="1"/>
+      <w:numFmt w:val="decimal"/>
+      <w:lvlText w:val="%7."/>
+      <w:lvlJc w:val="left"/>
+      <w:pPr>
+        <w:tabs>
+          <w:tab w:val="num" w:pos="5040"/>
+        </w:tabs>
+        <w:ind w:left="5040" w:hanging="360"/>
+      </w:pPr>
+    </w:lvl>
+    <w:lvl w:ilvl="7" w:tentative="1">
+      <w:start w:val="1"/>
+      <w:numFmt w:val="decimal"/>
+      <w:lvlText w:val="%8."/>
+      <w:lvlJc w:val="left"/>
+      <w:pPr>
+        <w:tabs>
+          <w:tab w:val="num" w:pos="5760"/>
+        </w:tabs>
+        <w:ind w:left="5760" w:hanging="360"/>
+      </w:pPr>
+    </w:lvl>
+    <w:lvl w:ilvl="8" w:tentative="1">
+      <w:start w:val="1"/>
+      <w:numFmt w:val="decimal"/>
+      <w:lvlText w:val="%9."/>
+      <w:lvlJc w:val="left"/>
+      <w:pPr>
+        <w:tabs>
+          <w:tab w:val="num" w:pos="6480"/>
+        </w:tabs>
+        <w:ind w:left="6480" w:hanging="360"/>
+      </w:pPr>
+    </w:lvl>
+  </w:abstractNum>
+  <w:abstractNum w:abstractNumId="19" w15:restartNumberingAfterBreak="0">
     <w:nsid w:val="7FD96DAF"/>
     <w:multiLevelType w:val="multilevel"/>
     <w:tmpl w:val="3CD63EF2"/>
@@ -3791,6 +4011,12 @@
     <w:abstractNumId w:val="11"/>
   </w:num>
   <w:num w:numId="18">
+    <w:abstractNumId w:val="19"/>
+  </w:num>
+  <w:num w:numId="19">
+    <w:abstractNumId w:val="18"/>
+  </w:num>
+  <w:num w:numId="20">
     <w:abstractNumId w:val="17"/>
   </w:num>
 </w:numbering>
@@ -4222,6 +4448,7 @@
   <w:style w:type="character" w:default="1" w:styleId="a0">
     <w:name w:val="Default Paragraph Font"/>
     <w:uiPriority w:val="1"/>
+    <w:semiHidden/>
     <w:unhideWhenUsed/>
   </w:style>
   <w:style w:type="table" w:default="1" w:styleId="a1">
@@ -4431,6 +4658,17 @@
     <w:rPr>
       <w:color w:val="605E5C"/>
       <w:shd w:val="clear" w:color="auto" w:fill="E1DFDD"/>
+    </w:rPr>
+  </w:style>
+  <w:style w:type="character" w:styleId="ab">
+    <w:name w:val="Strong"/>
+    <w:basedOn w:val="a0"/>
+    <w:uiPriority w:val="22"/>
+    <w:qFormat/>
+    <w:rsid w:val="0094630F"/>
+    <w:rPr>
+      <w:b/>
+      <w:bCs/>
     </w:rPr>
   </w:style>
 </w:styles>
@@ -4767,25 +5005,6 @@
 </file>
 
 <file path=customXml/item1.xml><?xml version="1.0" encoding="utf-8"?>
-<p:properties xmlns:p="http://schemas.microsoft.com/office/2006/metadata/properties" xmlns:xsi="http://www.w3.org/2001/XMLSchema-instance" xmlns:pc="http://schemas.microsoft.com/office/infopath/2007/PartnerControls">
-  <documentManagement/>
-</p:properties>
-</file>
-
-<file path=customXml/item2.xml><?xml version="1.0" encoding="utf-8"?>
-<?mso-contentType ?>
-<FormTemplates xmlns="http://schemas.microsoft.com/sharepoint/v3/contenttype/forms">
-  <Display>DocumentLibraryForm</Display>
-  <Edit>DocumentLibraryForm</Edit>
-  <New>DocumentLibraryForm</New>
-</FormTemplates>
-</file>
-
-<file path=customXml/item3.xml><?xml version="1.0" encoding="utf-8"?>
-<b:Sources xmlns:b="http://schemas.openxmlformats.org/officeDocument/2006/bibliography" xmlns="http://schemas.openxmlformats.org/officeDocument/2006/bibliography" SelectedStyle="\APASixthEditionOfficeOnline.xsl" StyleName="APA" Version="6"/>
-</file>
-
-<file path=customXml/item4.xml><?xml version="1.0" encoding="utf-8"?>
 <ct:contentTypeSchema xmlns:ct="http://schemas.microsoft.com/office/2006/metadata/contentType" xmlns:ma="http://schemas.microsoft.com/office/2006/metadata/properties/metaAttributes" ct:_="" ma:_="" ma:contentTypeName="Документ" ma:contentTypeID="0x0101008F4066F8C3680845811473D57D31E760" ma:contentTypeVersion="2" ma:contentTypeDescription="Создание документа." ma:contentTypeScope="" ma:versionID="bc601e0bb66b9d7b9384b146cc20b269">
   <xsd:schema xmlns:xsd="http://www.w3.org/2001/XMLSchema" xmlns:xs="http://www.w3.org/2001/XMLSchema" xmlns:p="http://schemas.microsoft.com/office/2006/metadata/properties" xmlns:ns3="72d5359a-b891-4bf3-b362-a51586a9c828" targetNamespace="http://schemas.microsoft.com/office/2006/metadata/properties" ma:root="true" ma:fieldsID="897f8770e7529e47d5614d4fbc1941cd" ns3:_="">
     <xsd:import namespace="72d5359a-b891-4bf3-b362-a51586a9c828"/>
@@ -4917,32 +5136,26 @@
 </ct:contentTypeSchema>
 </file>
 
-<file path=customXml/itemProps1.xml><?xml version="1.0" encoding="utf-8"?>
-<ds:datastoreItem xmlns:ds="http://schemas.openxmlformats.org/officeDocument/2006/customXml" ds:itemID="{3E2660AD-28EA-4053-8534-5B02854FAB3F}">
-  <ds:schemaRefs>
-    <ds:schemaRef ds:uri="http://schemas.microsoft.com/office/2006/metadata/properties"/>
-    <ds:schemaRef ds:uri="http://schemas.microsoft.com/office/infopath/2007/PartnerControls"/>
-  </ds:schemaRefs>
-</ds:datastoreItem>
+<file path=customXml/item2.xml><?xml version="1.0" encoding="utf-8"?>
+<b:Sources xmlns:b="http://schemas.openxmlformats.org/officeDocument/2006/bibliography" xmlns="http://schemas.openxmlformats.org/officeDocument/2006/bibliography" SelectedStyle="\APASixthEditionOfficeOnline.xsl" StyleName="APA" Version="6"/>
 </file>
 
-<file path=customXml/itemProps2.xml><?xml version="1.0" encoding="utf-8"?>
-<ds:datastoreItem xmlns:ds="http://schemas.openxmlformats.org/officeDocument/2006/customXml" ds:itemID="{4BE13321-FC0C-4C1D-B7CC-5BD20648FE54}">
-  <ds:schemaRefs>
-    <ds:schemaRef ds:uri="http://schemas.microsoft.com/sharepoint/v3/contenttype/forms"/>
-  </ds:schemaRefs>
-</ds:datastoreItem>
+<file path=customXml/item3.xml><?xml version="1.0" encoding="utf-8"?>
+<?mso-contentType ?>
+<FormTemplates xmlns="http://schemas.microsoft.com/sharepoint/v3/contenttype/forms">
+  <Display>DocumentLibraryForm</Display>
+  <Edit>DocumentLibraryForm</Edit>
+  <New>DocumentLibraryForm</New>
+</FormTemplates>
 </file>
 
-<file path=customXml/itemProps3.xml><?xml version="1.0" encoding="utf-8"?>
-<ds:datastoreItem xmlns:ds="http://schemas.openxmlformats.org/officeDocument/2006/customXml" ds:itemID="{E3A25689-D03A-BA44-BC38-B43743D8035D}">
-  <ds:schemaRefs>
-    <ds:schemaRef ds:uri="http://schemas.openxmlformats.org/officeDocument/2006/bibliography"/>
-  </ds:schemaRefs>
-</ds:datastoreItem>
+<file path=customXml/item4.xml><?xml version="1.0" encoding="utf-8"?>
+<p:properties xmlns:p="http://schemas.microsoft.com/office/2006/metadata/properties" xmlns:xsi="http://www.w3.org/2001/XMLSchema-instance" xmlns:pc="http://schemas.microsoft.com/office/infopath/2007/PartnerControls">
+  <documentManagement/>
+</p:properties>
 </file>
 
-<file path=customXml/itemProps4.xml><?xml version="1.0" encoding="utf-8"?>
+<file path=customXml/itemProps1.xml><?xml version="1.0" encoding="utf-8"?>
 <ds:datastoreItem xmlns:ds="http://schemas.openxmlformats.org/officeDocument/2006/customXml" ds:itemID="{276EA02A-2808-439A-8B39-B105C08DB0E4}">
   <ds:schemaRefs>
     <ds:schemaRef ds:uri="http://schemas.microsoft.com/office/2006/metadata/contentType"/>
@@ -4958,4 +5171,29 @@
     <ds:schemaRef ds:uri="http://schemas.microsoft.com/internal/obd"/>
   </ds:schemaRefs>
 </ds:datastoreItem>
+</file>
+
+<file path=customXml/itemProps2.xml><?xml version="1.0" encoding="utf-8"?>
+<ds:datastoreItem xmlns:ds="http://schemas.openxmlformats.org/officeDocument/2006/customXml" ds:itemID="{E3A25689-D03A-BA44-BC38-B43743D8035D}">
+  <ds:schemaRefs>
+    <ds:schemaRef ds:uri="http://schemas.openxmlformats.org/officeDocument/2006/bibliography"/>
+  </ds:schemaRefs>
+</ds:datastoreItem>
+</file>
+
+<file path=customXml/itemProps3.xml><?xml version="1.0" encoding="utf-8"?>
+<ds:datastoreItem xmlns:ds="http://schemas.openxmlformats.org/officeDocument/2006/customXml" ds:itemID="{4BE13321-FC0C-4C1D-B7CC-5BD20648FE54}">
+  <ds:schemaRefs>
+    <ds:schemaRef ds:uri="http://schemas.microsoft.com/sharepoint/v3/contenttype/forms"/>
+  </ds:schemaRefs>
+</ds:datastoreItem>
+</file>
+
+<file path=customXml/itemProps4.xml><?xml version="1.0" encoding="utf-8"?>
+<ds:datastoreItem xmlns:ds="http://schemas.openxmlformats.org/officeDocument/2006/customXml" ds:itemID="{3E2660AD-28EA-4053-8534-5B02854FAB3F}">
+  <ds:schemaRefs>
+    <ds:schemaRef ds:uri="http://schemas.microsoft.com/office/2006/metadata/properties"/>
+    <ds:schemaRef ds:uri="http://schemas.microsoft.com/office/infopath/2007/PartnerControls"/>
+  </ds:schemaRefs>
+</ds:datastoreItem>
 </file>
</xml_diff>